<commit_message>
Push project of tu
</commit_message>
<xml_diff>
--- a/Project/tu/CuoiKiPyThoon/python.docx
+++ b/Project/tu/CuoiKiPyThoon/python.docx
@@ -2402,6 +2402,11 @@
       </w:pPr>
       <w:r>
         <w:t>Lập luận</w:t>
+      </w:r>
+    </w:p>
+    <w:p>
+      <w:r>
+        <w:t xml:space="preserve">       </w:t>
       </w:r>
     </w:p>
     <w:p>

</xml_diff>